<commit_message>
getting my ducks in a row with very few real changes
</commit_message>
<xml_diff>
--- a/True American.docx
+++ b/True American.docx
@@ -5677,6 +5677,68 @@
         </w:rPr>
         <w:lastRenderedPageBreak/>
         <w:t>Pictures: A Warning and a Delight!</w:t>
+      </w:r>
+    </w:p>
+    <w:p>
+      <w:pPr>
+        <w:rPr>
+          <w:rFonts w:cstheme="minorHAnsi"/>
+          <w:b/>
+          <w:bCs/>
+          <w:sz w:val="32"/>
+          <w:szCs w:val="32"/>
+        </w:rPr>
+      </w:pPr>
+      <w:r>
+        <w:rPr>
+          <w:rFonts w:cstheme="minorHAnsi"/>
+          <w:b/>
+          <w:bCs/>
+          <w:noProof/>
+          <w:sz w:val="32"/>
+          <w:szCs w:val="32"/>
+        </w:rPr>
+        <w:drawing>
+          <wp:inline distT="0" distB="0" distL="0" distR="0">
+            <wp:extent cx="5943600" cy="7924800"/>
+            <wp:effectExtent l="0" t="0" r="0" b="0"/>
+            <wp:docPr id="3" name="Picture 3" descr="A young child standing in a room&#10;&#10;Description automatically generated"/>
+            <wp:cNvGraphicFramePr>
+              <a:graphicFrameLocks xmlns:a="http://schemas.openxmlformats.org/drawingml/2006/main" noChangeAspect="1"/>
+            </wp:cNvGraphicFramePr>
+            <a:graphic xmlns:a="http://schemas.openxmlformats.org/drawingml/2006/main">
+              <a:graphicData uri="http://schemas.openxmlformats.org/drawingml/2006/picture">
+                <pic:pic xmlns:pic="http://schemas.openxmlformats.org/drawingml/2006/picture">
+                  <pic:nvPicPr>
+                    <pic:cNvPr id="3" name="Picture 3" descr="A young child standing in a room&#10;&#10;Description automatically generated"/>
+                    <pic:cNvPicPr/>
+                  </pic:nvPicPr>
+                  <pic:blipFill>
+                    <a:blip r:embed="rId5">
+                      <a:extLst>
+                        <a:ext uri="{28A0092B-C50C-407E-A947-70E740481C1C}">
+                          <a14:useLocalDpi xmlns:a14="http://schemas.microsoft.com/office/drawing/2010/main" val="0"/>
+                        </a:ext>
+                      </a:extLst>
+                    </a:blip>
+                    <a:stretch>
+                      <a:fillRect/>
+                    </a:stretch>
+                  </pic:blipFill>
+                  <pic:spPr>
+                    <a:xfrm>
+                      <a:off x="0" y="0"/>
+                      <a:ext cx="5943600" cy="7924800"/>
+                    </a:xfrm>
+                    <a:prstGeom prst="rect">
+                      <a:avLst/>
+                    </a:prstGeom>
+                  </pic:spPr>
+                </pic:pic>
+              </a:graphicData>
+            </a:graphic>
+          </wp:inline>
+        </w:drawing>
       </w:r>
     </w:p>
     <w:p>
@@ -5713,7 +5775,7 @@
                     <pic:cNvPicPr/>
                   </pic:nvPicPr>
                   <pic:blipFill>
-                    <a:blip r:embed="rId5" cstate="print">
+                    <a:blip r:embed="rId6" cstate="print">
                       <a:extLst>
                         <a:ext uri="{28A0092B-C50C-407E-A947-70E740481C1C}">
                           <a14:useLocalDpi xmlns:a14="http://schemas.microsoft.com/office/drawing/2010/main" val="0"/>
@@ -5775,7 +5837,7 @@
                     <pic:cNvPicPr/>
                   </pic:nvPicPr>
                   <pic:blipFill>
-                    <a:blip r:embed="rId6" cstate="print">
+                    <a:blip r:embed="rId7" cstate="print">
                       <a:extLst>
                         <a:ext uri="{28A0092B-C50C-407E-A947-70E740481C1C}">
                           <a14:useLocalDpi xmlns:a14="http://schemas.microsoft.com/office/drawing/2010/main" val="0"/>
@@ -6056,13 +6118,7 @@
         <w:lvlJc w:val="left"/>
       </w:lvl>
     </w:lvlOverride>
-    <w:lvlOverride w:ilvl="3">
-      <w:lvl w:ilvl="3">
-        <w:numFmt w:val="lowerLetter"/>
-        <w:lvlText w:val="%4."/>
-        <w:lvlJc w:val="left"/>
-      </w:lvl>
-    </w:lvlOverride>
+    <w:lvlOverride w:ilvl="0"/>
   </w:num>
   <w:num w:numId="4">
     <w:abstractNumId w:val="0"/>
@@ -6080,13 +6136,7 @@
         <w:lvlJc w:val="left"/>
       </w:lvl>
     </w:lvlOverride>
-    <w:lvlOverride w:ilvl="3">
-      <w:lvl w:ilvl="3">
-        <w:numFmt w:val="lowerLetter"/>
-        <w:lvlText w:val="%4."/>
-        <w:lvlJc w:val="left"/>
-      </w:lvl>
-    </w:lvlOverride>
+    <w:lvlOverride w:ilvl="0"/>
   </w:num>
   <w:num w:numId="5">
     <w:abstractNumId w:val="0"/>
@@ -6104,13 +6154,7 @@
         <w:lvlJc w:val="left"/>
       </w:lvl>
     </w:lvlOverride>
-    <w:lvlOverride w:ilvl="3">
-      <w:lvl w:ilvl="3">
-        <w:numFmt w:val="lowerLetter"/>
-        <w:lvlText w:val="%4."/>
-        <w:lvlJc w:val="left"/>
-      </w:lvl>
-    </w:lvlOverride>
+    <w:lvlOverride w:ilvl="0"/>
   </w:num>
   <w:num w:numId="6">
     <w:abstractNumId w:val="0"/>
@@ -6128,13 +6172,7 @@
         <w:lvlJc w:val="left"/>
       </w:lvl>
     </w:lvlOverride>
-    <w:lvlOverride w:ilvl="3">
-      <w:lvl w:ilvl="3">
-        <w:numFmt w:val="lowerLetter"/>
-        <w:lvlText w:val="%4."/>
-        <w:lvlJc w:val="left"/>
-      </w:lvl>
-    </w:lvlOverride>
+    <w:lvlOverride w:ilvl="0"/>
   </w:num>
   <w:num w:numId="7">
     <w:abstractNumId w:val="0"/>
@@ -6152,13 +6190,7 @@
         <w:lvlJc w:val="left"/>
       </w:lvl>
     </w:lvlOverride>
-    <w:lvlOverride w:ilvl="3">
-      <w:lvl w:ilvl="3">
-        <w:numFmt w:val="lowerLetter"/>
-        <w:lvlText w:val="%4."/>
-        <w:lvlJc w:val="left"/>
-      </w:lvl>
-    </w:lvlOverride>
+    <w:lvlOverride w:ilvl="0"/>
   </w:num>
   <w:num w:numId="8">
     <w:abstractNumId w:val="0"/>
@@ -6176,13 +6208,7 @@
         <w:lvlJc w:val="left"/>
       </w:lvl>
     </w:lvlOverride>
-    <w:lvlOverride w:ilvl="3">
-      <w:lvl w:ilvl="3">
-        <w:numFmt w:val="lowerLetter"/>
-        <w:lvlText w:val="%4."/>
-        <w:lvlJc w:val="left"/>
-      </w:lvl>
-    </w:lvlOverride>
+    <w:lvlOverride w:ilvl="0"/>
   </w:num>
   <w:num w:numId="9">
     <w:abstractNumId w:val="0"/>
@@ -6200,13 +6226,7 @@
         <w:lvlJc w:val="left"/>
       </w:lvl>
     </w:lvlOverride>
-    <w:lvlOverride w:ilvl="3">
-      <w:lvl w:ilvl="3">
-        <w:numFmt w:val="lowerLetter"/>
-        <w:lvlText w:val="%4."/>
-        <w:lvlJc w:val="left"/>
-      </w:lvl>
-    </w:lvlOverride>
+    <w:lvlOverride w:ilvl="0"/>
   </w:num>
   <w:num w:numId="10">
     <w:abstractNumId w:val="0"/>
@@ -6224,13 +6244,7 @@
         <w:lvlJc w:val="left"/>
       </w:lvl>
     </w:lvlOverride>
-    <w:lvlOverride w:ilvl="3">
-      <w:lvl w:ilvl="3">
-        <w:numFmt w:val="lowerLetter"/>
-        <w:lvlText w:val="%4."/>
-        <w:lvlJc w:val="left"/>
-      </w:lvl>
-    </w:lvlOverride>
+    <w:lvlOverride w:ilvl="0"/>
   </w:num>
   <w:num w:numId="11">
     <w:abstractNumId w:val="0"/>
@@ -6248,13 +6262,7 @@
         <w:lvlJc w:val="left"/>
       </w:lvl>
     </w:lvlOverride>
-    <w:lvlOverride w:ilvl="3">
-      <w:lvl w:ilvl="3">
-        <w:numFmt w:val="lowerLetter"/>
-        <w:lvlText w:val="%4."/>
-        <w:lvlJc w:val="left"/>
-      </w:lvl>
-    </w:lvlOverride>
+    <w:lvlOverride w:ilvl="0"/>
   </w:num>
   <w:num w:numId="12">
     <w:abstractNumId w:val="1"/>

</xml_diff>